<commit_message>
Adding converted .md files
</commit_message>
<xml_diff>
--- a/assets/public/Chapter_1_Introduction/documents/01_The_Company.docx
+++ b/assets/public/Chapter_1_Introduction/documents/01_The_Company.docx
@@ -38,9 +38,9 @@
         </w:rPr>
         <w:drawing>
           <wp:inline distT="0" distB="0" distL="0" distR="0">
-            <wp:extent cx="5943600" cy="4097020"/>
+            <wp:extent cx="5943600" cy="3815080"/>
             <wp:effectExtent l="0" t="0" r="0" b="0"/>
-            <wp:docPr id="3" name="Picture 3"/>
+            <wp:docPr id="1" name="Picture 1"/>
             <wp:cNvGraphicFramePr>
               <a:graphicFrameLocks xmlns:a="http://schemas.openxmlformats.org/drawingml/2006/main" noChangeAspect="1"/>
             </wp:cNvGraphicFramePr>
@@ -48,7 +48,7 @@
               <a:graphicData uri="http://schemas.openxmlformats.org/drawingml/2006/picture">
                 <pic:pic xmlns:pic="http://schemas.openxmlformats.org/drawingml/2006/picture">
                   <pic:nvPicPr>
-                    <pic:cNvPr id="3" name="Intro_thecompany_t1_newn.gif"/>
+                    <pic:cNvPr id="1" name="1.png"/>
                     <pic:cNvPicPr/>
                   </pic:nvPicPr>
                   <pic:blipFill>
@@ -66,7 +66,7 @@
                   <pic:spPr>
                     <a:xfrm>
                       <a:off x="0" y="0"/>
-                      <a:ext cx="5943600" cy="4097020"/>
+                      <a:ext cx="5943600" cy="3815080"/>
                     </a:xfrm>
                     <a:prstGeom prst="rect">
                       <a:avLst/>
@@ -81,19 +81,27 @@
     </w:p>
     <w:p>
       <w:r>
-        <w:t>Le Napoleon got its start in a business incubator, and at first, the bakery had just a small stand at the weekly farmer's market. Soon, though, satisfied customers began to place special orders. When Michel and Anne-Sophia had to turn down their third wedding cake request, they decided to sit down and work out a plan to move out of the business incubator and into their own, dedicated location. The business is now thriving.</w:t>
+        <w:t xml:space="preserve">Le Napoleon got its start in a business incubator, and at first, the bakery had just a small stand at the </w:t>
+      </w:r>
+      <w:proofErr w:type="gramStart"/>
+      <w:r>
+        <w:t>weekly</w:t>
+      </w:r>
+      <w:proofErr w:type="gramEnd"/>
+      <w:r>
+        <w:t xml:space="preserve"> farmer's market. Soon, though, satisfied customers began to place special orders. When Michel and Anne-Sophia had to turn down their third wedding cake request, they decided to sit down and work out a plan to move out of the business incubator and into their own, dedicated location. The business is now thriving.</w:t>
       </w:r>
       <w:r>
         <w:br/>
       </w:r>
       <w:r>
         <w:br/>
-        <w:t xml:space="preserve">In this course, we will use operations at Le Napoleon to illustrate some of the problems that businesses both large and small must face—and Excel to illustrate solutions </w:t>
+        <w:t>In this course, we will use operations at Le Napoleon to illustrate some of the problems that businesses both large and small must face—and Excel to illustrate solutions t</w:t>
       </w:r>
       <w:bookmarkStart w:id="0" w:name="_GoBack"/>
       <w:bookmarkEnd w:id="0"/>
       <w:r>
-        <w:t>to those problems.</w:t>
+        <w:t>o those problems.</w:t>
       </w:r>
     </w:p>
     <w:p>
@@ -104,9 +112,9 @@
         <w:lastRenderedPageBreak/>
         <w:drawing>
           <wp:inline distT="0" distB="0" distL="0" distR="0">
-            <wp:extent cx="5943600" cy="4097020"/>
+            <wp:extent cx="5943600" cy="3376295"/>
             <wp:effectExtent l="0" t="0" r="0" b="0"/>
-            <wp:docPr id="4" name="Picture 4"/>
+            <wp:docPr id="2" name="Picture 2"/>
             <wp:cNvGraphicFramePr>
               <a:graphicFrameLocks xmlns:a="http://schemas.openxmlformats.org/drawingml/2006/main" noChangeAspect="1"/>
             </wp:cNvGraphicFramePr>
@@ -114,7 +122,7 @@
               <a:graphicData uri="http://schemas.openxmlformats.org/drawingml/2006/picture">
                 <pic:pic xmlns:pic="http://schemas.openxmlformats.org/drawingml/2006/picture">
                   <pic:nvPicPr>
-                    <pic:cNvPr id="4" name="Intro_thecompany_t2_newn.gif"/>
+                    <pic:cNvPr id="2" name="2.png"/>
                     <pic:cNvPicPr/>
                   </pic:nvPicPr>
                   <pic:blipFill>
@@ -132,7 +140,7 @@
                   <pic:spPr>
                     <a:xfrm>
                       <a:off x="0" y="0"/>
-                      <a:ext cx="5943600" cy="4097020"/>
+                      <a:ext cx="5943600" cy="3376295"/>
                     </a:xfrm>
                     <a:prstGeom prst="rect">
                       <a:avLst/>

</xml_diff>

<commit_message>
Updating MD file for 1.1 as provided by Ashish
</commit_message>
<xml_diff>
--- a/assets/public/Chapter_1_Introduction/documents/01_The_Company.docx
+++ b/assets/public/Chapter_1_Introduction/documents/01_The_Company.docx
@@ -38,9 +38,9 @@
         </w:rPr>
         <w:drawing>
           <wp:inline distT="0" distB="0" distL="0" distR="0">
-            <wp:extent cx="5943600" cy="4097020"/>
+            <wp:extent cx="5943600" cy="3815080"/>
             <wp:effectExtent l="0" t="0" r="0" b="0"/>
-            <wp:docPr id="3" name="Picture 3"/>
+            <wp:docPr id="1" name="Picture 1"/>
             <wp:cNvGraphicFramePr>
               <a:graphicFrameLocks xmlns:a="http://schemas.openxmlformats.org/drawingml/2006/main" noChangeAspect="1"/>
             </wp:cNvGraphicFramePr>
@@ -48,7 +48,7 @@
               <a:graphicData uri="http://schemas.openxmlformats.org/drawingml/2006/picture">
                 <pic:pic xmlns:pic="http://schemas.openxmlformats.org/drawingml/2006/picture">
                   <pic:nvPicPr>
-                    <pic:cNvPr id="3" name="Intro_thecompany_t1_newn.gif"/>
+                    <pic:cNvPr id="1" name="1.png"/>
                     <pic:cNvPicPr/>
                   </pic:nvPicPr>
                   <pic:blipFill>
@@ -66,7 +66,7 @@
                   <pic:spPr>
                     <a:xfrm>
                       <a:off x="0" y="0"/>
-                      <a:ext cx="5943600" cy="4097020"/>
+                      <a:ext cx="5943600" cy="3815080"/>
                     </a:xfrm>
                     <a:prstGeom prst="rect">
                       <a:avLst/>
@@ -81,19 +81,27 @@
     </w:p>
     <w:p>
       <w:r>
-        <w:t>Le Napoleon got its start in a business incubator, and at first, the bakery had just a small stand at the weekly farmer's market. Soon, though, satisfied customers began to place special orders. When Michel and Anne-Sophia had to turn down their third wedding cake request, they decided to sit down and work out a plan to move out of the business incubator and into their own, dedicated location. The business is now thriving.</w:t>
+        <w:t xml:space="preserve">Le Napoleon got its start in a business incubator, and at first, the bakery had just a small stand at the </w:t>
+      </w:r>
+      <w:proofErr w:type="gramStart"/>
+      <w:r>
+        <w:t>weekly</w:t>
+      </w:r>
+      <w:proofErr w:type="gramEnd"/>
+      <w:r>
+        <w:t xml:space="preserve"> farmer's market. Soon, though, satisfied customers began to place special orders. When Michel and Anne-Sophia had to turn down their third wedding cake request, they decided to sit down and work out a plan to move out of the business incubator and into their own, dedicated location. The business is now thriving.</w:t>
       </w:r>
       <w:r>
         <w:br/>
       </w:r>
       <w:r>
         <w:br/>
-        <w:t xml:space="preserve">In this course, we will use operations at Le Napoleon to illustrate some of the problems that businesses both large and small must face—and Excel to illustrate solutions </w:t>
+        <w:t>In this course, we will use operations at Le Napoleon to illustrate some of the problems that businesses both large and small must face—and Excel to illustrate solutions t</w:t>
       </w:r>
       <w:bookmarkStart w:id="0" w:name="_GoBack"/>
       <w:bookmarkEnd w:id="0"/>
       <w:r>
-        <w:t>to those problems.</w:t>
+        <w:t>o those problems.</w:t>
       </w:r>
     </w:p>
     <w:p>
@@ -104,9 +112,9 @@
         <w:lastRenderedPageBreak/>
         <w:drawing>
           <wp:inline distT="0" distB="0" distL="0" distR="0">
-            <wp:extent cx="5943600" cy="4097020"/>
+            <wp:extent cx="5943600" cy="3376295"/>
             <wp:effectExtent l="0" t="0" r="0" b="0"/>
-            <wp:docPr id="4" name="Picture 4"/>
+            <wp:docPr id="2" name="Picture 2"/>
             <wp:cNvGraphicFramePr>
               <a:graphicFrameLocks xmlns:a="http://schemas.openxmlformats.org/drawingml/2006/main" noChangeAspect="1"/>
             </wp:cNvGraphicFramePr>
@@ -114,7 +122,7 @@
               <a:graphicData uri="http://schemas.openxmlformats.org/drawingml/2006/picture">
                 <pic:pic xmlns:pic="http://schemas.openxmlformats.org/drawingml/2006/picture">
                   <pic:nvPicPr>
-                    <pic:cNvPr id="4" name="Intro_thecompany_t2_newn.gif"/>
+                    <pic:cNvPr id="2" name="2.png"/>
                     <pic:cNvPicPr/>
                   </pic:nvPicPr>
                   <pic:blipFill>
@@ -132,7 +140,7 @@
                   <pic:spPr>
                     <a:xfrm>
                       <a:off x="0" y="0"/>
-                      <a:ext cx="5943600" cy="4097020"/>
+                      <a:ext cx="5943600" cy="3376295"/>
                     </a:xfrm>
                     <a:prstGeom prst="rect">
                       <a:avLst/>

</xml_diff>

<commit_message>
Updating the image in 1.1 as per mallika's feedback
</commit_message>
<xml_diff>
--- a/assets/public/Chapter_1_Introduction/documents/01_The_Company.docx
+++ b/assets/public/Chapter_1_Introduction/documents/01_The_Company.docx
@@ -81,30 +81,18 @@
     </w:p>
     <w:p>
       <w:r>
-        <w:t xml:space="preserve">Le Napoleon got its start in a business incubator, and at first, the bakery had just a small stand at the </w:t>
-      </w:r>
-      <w:proofErr w:type="gramStart"/>
-      <w:r>
-        <w:t>weekly</w:t>
-      </w:r>
-      <w:proofErr w:type="gramEnd"/>
-      <w:r>
-        <w:t xml:space="preserve"> farmer's market. Soon, though, satisfied customers began to place special orders. When Michel and Anne-Sophia had to turn down their third wedding cake request, they decided to sit down and work out a plan to move out of the business incubator and into their own, dedicated location. The business is now thriving.</w:t>
+        <w:t>Le Napoleon got its start in a business incubator, and at first, the bakery had just a small stand at the weekly farmer's market. Soon, though, satisfied customers began to place special orders. When Michel and Anne-Sophia had to turn down their third wedding cake request, they decided to sit down and work out a plan to move out of the business incubator and into their own, dedicated location. The business is now thriving.</w:t>
       </w:r>
       <w:r>
         <w:br/>
       </w:r>
       <w:r>
         <w:br/>
-        <w:t>In this course, we will use operations at Le Napoleon to illustrate some of the problems that businesses both large and small must face—and Excel to illustrate solutions t</w:t>
-      </w:r>
-      <w:bookmarkStart w:id="0" w:name="_GoBack"/>
-      <w:bookmarkEnd w:id="0"/>
-      <w:r>
-        <w:t>o those problems.</w:t>
+        <w:t>In this course, we will use operations at Le Napoleon to illustrate some of the problems that businesses both large and small must face—and Excel to illustrate solutions to those problems.</w:t>
       </w:r>
     </w:p>
     <w:p>
+      <w:bookmarkStart w:id="0" w:name="_GoBack"/>
       <w:r>
         <w:rPr>
           <w:noProof/>
@@ -112,9 +100,9 @@
         <w:lastRenderedPageBreak/>
         <w:drawing>
           <wp:inline distT="0" distB="0" distL="0" distR="0">
-            <wp:extent cx="5943600" cy="3376295"/>
-            <wp:effectExtent l="0" t="0" r="0" b="0"/>
-            <wp:docPr id="2" name="Picture 2"/>
+            <wp:extent cx="5943600" cy="2658110"/>
+            <wp:effectExtent l="0" t="0" r="0" b="8890"/>
+            <wp:docPr id="3" name="Picture 3"/>
             <wp:cNvGraphicFramePr>
               <a:graphicFrameLocks xmlns:a="http://schemas.openxmlformats.org/drawingml/2006/main" noChangeAspect="1"/>
             </wp:cNvGraphicFramePr>
@@ -122,7 +110,7 @@
               <a:graphicData uri="http://schemas.openxmlformats.org/drawingml/2006/picture">
                 <pic:pic xmlns:pic="http://schemas.openxmlformats.org/drawingml/2006/picture">
                   <pic:nvPicPr>
-                    <pic:cNvPr id="2" name="2.png"/>
+                    <pic:cNvPr id="3" name="image2.png"/>
                     <pic:cNvPicPr/>
                   </pic:nvPicPr>
                   <pic:blipFill>
@@ -140,7 +128,7 @@
                   <pic:spPr>
                     <a:xfrm>
                       <a:off x="0" y="0"/>
-                      <a:ext cx="5943600" cy="3376295"/>
+                      <a:ext cx="5943600" cy="2658110"/>
                     </a:xfrm>
                     <a:prstGeom prst="rect">
                       <a:avLst/>
@@ -152,6 +140,7 @@
           </wp:inline>
         </w:drawing>
       </w:r>
+      <w:bookmarkEnd w:id="0"/>
     </w:p>
     <w:p/>
     <w:sectPr>

</xml_diff>

<commit_message>
Updating 1.1 as per Mallika's feedback
</commit_message>
<xml_diff>
--- a/assets/public/Chapter_1_Introduction/documents/01_The_Company.docx
+++ b/assets/public/Chapter_1_Introduction/documents/01_The_Company.docx
@@ -88,11 +88,16 @@
       </w:r>
       <w:r>
         <w:br/>
-        <w:t>In this course, we will use operations at Le Napoleon to illustrate some of the problems that businesses both large and small must face—and Excel to illustrate solutions to those problems.</w:t>
+        <w:t>In this course, we will use operations at Le Napoleon to illustrate some of the problems that businesses</w:t>
+      </w:r>
+      <w:r>
+        <w:t xml:space="preserve"> both large and small must face </w:t>
+      </w:r>
+      <w:r>
+        <w:t>and Excel to illustrate solutions to those problems.</w:t>
       </w:r>
     </w:p>
     <w:p>
-      <w:bookmarkStart w:id="0" w:name="_GoBack"/>
       <w:r>
         <w:rPr>
           <w:noProof/>
@@ -140,9 +145,11 @@
           </wp:inline>
         </w:drawing>
       </w:r>
+    </w:p>
+    <w:p>
+      <w:bookmarkStart w:id="0" w:name="_GoBack"/>
       <w:bookmarkEnd w:id="0"/>
     </w:p>
-    <w:p/>
     <w:sectPr>
       <w:pgSz w:w="12240" w:h="15840"/>
       <w:pgMar w:top="1440" w:right="1440" w:bottom="1440" w:left="1440" w:header="720" w:footer="720" w:gutter="0"/>

</xml_diff>

<commit_message>
Updating last line as per feedback
</commit_message>
<xml_diff>
--- a/assets/public/Chapter_1_Introduction/documents/01_The_Company.docx
+++ b/assets/public/Chapter_1_Introduction/documents/01_The_Company.docx
@@ -1,6 +1,6 @@
 
 <file path=word/document.xml><?xml version="1.0" encoding="utf-8"?>
-<w:document xmlns:wpc="http://schemas.microsoft.com/office/word/2010/wordprocessingCanvas" xmlns:cx="http://schemas.microsoft.com/office/drawing/2014/chartex" xmlns:cx1="http://schemas.microsoft.com/office/drawing/2015/9/8/chartex" xmlns:mc="http://schemas.openxmlformats.org/markup-compatibility/2006" xmlns:o="urn:schemas-microsoft-com:office:office" xmlns:r="http://schemas.openxmlformats.org/officeDocument/2006/relationships" xmlns:m="http://schemas.openxmlformats.org/officeDocument/2006/math" xmlns:v="urn:schemas-microsoft-com:vml" xmlns:wp14="http://schemas.microsoft.com/office/word/2010/wordprocessingDrawing" xmlns:wp="http://schemas.openxmlformats.org/drawingml/2006/wordprocessingDrawing" xmlns:w10="urn:schemas-microsoft-com:office:word" xmlns:w="http://schemas.openxmlformats.org/wordprocessingml/2006/main" xmlns:w14="http://schemas.microsoft.com/office/word/2010/wordml" xmlns:w15="http://schemas.microsoft.com/office/word/2012/wordml" xmlns:w16se="http://schemas.microsoft.com/office/word/2015/wordml/symex" xmlns:wpg="http://schemas.microsoft.com/office/word/2010/wordprocessingGroup" xmlns:wpi="http://schemas.microsoft.com/office/word/2010/wordprocessingInk" xmlns:wne="http://schemas.microsoft.com/office/word/2006/wordml" xmlns:wps="http://schemas.microsoft.com/office/word/2010/wordprocessingShape" mc:Ignorable="w14 w15 w16se wp14">
+<w:document xmlns:wpc="http://schemas.microsoft.com/office/word/2010/wordprocessingCanvas" xmlns:cx="http://schemas.microsoft.com/office/drawing/2014/chartex" xmlns:cx1="http://schemas.microsoft.com/office/drawing/2015/9/8/chartex" xmlns:cx2="http://schemas.microsoft.com/office/drawing/2015/10/21/chartex" xmlns:cx3="http://schemas.microsoft.com/office/drawing/2016/5/9/chartex" xmlns:cx4="http://schemas.microsoft.com/office/drawing/2016/5/10/chartex" xmlns:cx5="http://schemas.microsoft.com/office/drawing/2016/5/11/chartex" xmlns:cx6="http://schemas.microsoft.com/office/drawing/2016/5/12/chartex" xmlns:cx7="http://schemas.microsoft.com/office/drawing/2016/5/13/chartex" xmlns:cx8="http://schemas.microsoft.com/office/drawing/2016/5/14/chartex" xmlns:mc="http://schemas.openxmlformats.org/markup-compatibility/2006" xmlns:aink="http://schemas.microsoft.com/office/drawing/2016/ink" xmlns:am3d="http://schemas.microsoft.com/office/drawing/2017/model3d" xmlns:o="urn:schemas-microsoft-com:office:office" xmlns:r="http://schemas.openxmlformats.org/officeDocument/2006/relationships" xmlns:m="http://schemas.openxmlformats.org/officeDocument/2006/math" xmlns:v="urn:schemas-microsoft-com:vml" xmlns:wp14="http://schemas.microsoft.com/office/word/2010/wordprocessingDrawing" xmlns:wp="http://schemas.openxmlformats.org/drawingml/2006/wordprocessingDrawing" xmlns:w10="urn:schemas-microsoft-com:office:word" xmlns:w="http://schemas.openxmlformats.org/wordprocessingml/2006/main" xmlns:w14="http://schemas.microsoft.com/office/word/2010/wordml" xmlns:w15="http://schemas.microsoft.com/office/word/2012/wordml" xmlns:w16cid="http://schemas.microsoft.com/office/word/2016/wordml/cid" xmlns:w16se="http://schemas.microsoft.com/office/word/2015/wordml/symex" xmlns:wpg="http://schemas.microsoft.com/office/word/2010/wordprocessingGroup" xmlns:wpi="http://schemas.microsoft.com/office/word/2010/wordprocessingInk" xmlns:wne="http://schemas.microsoft.com/office/word/2006/wordml" xmlns:wps="http://schemas.microsoft.com/office/word/2010/wordprocessingShape" mc:Ignorable="w14 w15 w16se w16cid wp14">
   <w:body>
     <w:p>
       <w:r>
@@ -20,15 +20,7 @@
     </w:p>
     <w:p>
       <w:r>
-        <w:t xml:space="preserve">The two met each other not long after moving to the U.S. and found that not only did they have a shared dream of business ownership </w:t>
-      </w:r>
-      <w:proofErr w:type="gramStart"/>
-      <w:r>
-        <w:t>but</w:t>
-      </w:r>
-      <w:proofErr w:type="gramEnd"/>
-      <w:r>
-        <w:t xml:space="preserve"> that each had strengths to offset the other's weaknesses. Both have exceedingly refined tastes, but their success lies more in Michel's way with obscure ingredients and techniques and Anne-Sophie's ambition and exceptional understanding of the customer.</w:t>
+        <w:t>The two met each other not long after moving to the U.S. and found that not only did they have a shared dream of business ownership but that each had strengths to offset the other's weaknesses. Both have exceedingly refined tastes, but their success lies more in Michel's way with obscure ingredients and techniques and Anne-Sophie's ambition and exceptional understanding of the customer.</w:t>
       </w:r>
     </w:p>
     <w:p>
@@ -37,7 +29,7 @@
           <w:noProof/>
         </w:rPr>
         <w:drawing>
-          <wp:inline distT="0" distB="0" distL="0" distR="0">
+          <wp:inline distT="0" distB="0" distL="0" distR="0" wp14:anchorId="1133BE8B" wp14:editId="09218A3B">
             <wp:extent cx="5943600" cy="3815080"/>
             <wp:effectExtent l="0" t="0" r="0" b="0"/>
             <wp:docPr id="1" name="Picture 1"/>
@@ -91,7 +83,15 @@
         <w:t>In this course, we will use operations at Le Napoleon to illustrate some of the problems that businesses</w:t>
       </w:r>
       <w:r>
-        <w:t xml:space="preserve"> both large and small must face </w:t>
+        <w:t xml:space="preserve"> both large and small must face</w:t>
+      </w:r>
+      <w:r>
+        <w:t xml:space="preserve"> -</w:t>
+      </w:r>
+      <w:bookmarkStart w:id="0" w:name="_GoBack"/>
+      <w:bookmarkEnd w:id="0"/>
+      <w:r>
+        <w:t xml:space="preserve"> </w:t>
       </w:r>
       <w:r>
         <w:t>and Excel to illustrate solutions to those problems.</w:t>
@@ -104,7 +104,7 @@
         </w:rPr>
         <w:lastRenderedPageBreak/>
         <w:drawing>
-          <wp:inline distT="0" distB="0" distL="0" distR="0">
+          <wp:inline distT="0" distB="0" distL="0" distR="0" wp14:anchorId="66C0A198" wp14:editId="07042BD9">
             <wp:extent cx="5943600" cy="2658110"/>
             <wp:effectExtent l="0" t="0" r="0" b="8890"/>
             <wp:docPr id="3" name="Picture 3"/>
@@ -146,10 +146,7 @@
         </w:drawing>
       </w:r>
     </w:p>
-    <w:p>
-      <w:bookmarkStart w:id="0" w:name="_GoBack"/>
-      <w:bookmarkEnd w:id="0"/>
-    </w:p>
+    <w:p/>
     <w:sectPr>
       <w:pgSz w:w="12240" w:h="15840"/>
       <w:pgMar w:top="1440" w:right="1440" w:bottom="1440" w:left="1440" w:header="720" w:footer="720" w:gutter="0"/>
@@ -161,7 +158,7 @@
 </file>
 
 <file path=word/styles.xml><?xml version="1.0" encoding="utf-8"?>
-<w:styles xmlns:mc="http://schemas.openxmlformats.org/markup-compatibility/2006" xmlns:r="http://schemas.openxmlformats.org/officeDocument/2006/relationships" xmlns:w="http://schemas.openxmlformats.org/wordprocessingml/2006/main" xmlns:w14="http://schemas.microsoft.com/office/word/2010/wordml" xmlns:w15="http://schemas.microsoft.com/office/word/2012/wordml" xmlns:w16se="http://schemas.microsoft.com/office/word/2015/wordml/symex" mc:Ignorable="w14 w15 w16se">
+<w:styles xmlns:mc="http://schemas.openxmlformats.org/markup-compatibility/2006" xmlns:r="http://schemas.openxmlformats.org/officeDocument/2006/relationships" xmlns:w="http://schemas.openxmlformats.org/wordprocessingml/2006/main" xmlns:w14="http://schemas.microsoft.com/office/word/2010/wordml" xmlns:w15="http://schemas.microsoft.com/office/word/2012/wordml" xmlns:w16cid="http://schemas.microsoft.com/office/word/2016/wordml/cid" xmlns:w16se="http://schemas.microsoft.com/office/word/2015/wordml/symex" mc:Ignorable="w14 w15 w16se w16cid">
   <w:docDefaults>
     <w:rPrDefault>
       <w:rPr>
@@ -177,7 +174,7 @@
       </w:pPr>
     </w:pPrDefault>
   </w:docDefaults>
-  <w:latentStyles w:defLockedState="0" w:defUIPriority="99" w:defSemiHidden="0" w:defUnhideWhenUsed="0" w:defQFormat="0" w:count="371">
+  <w:latentStyles w:defLockedState="0" w:defUIPriority="99" w:defSemiHidden="0" w:defUnhideWhenUsed="0" w:defQFormat="0" w:count="375">
     <w:lsdException w:name="Normal" w:uiPriority="0" w:qFormat="1"/>
     <w:lsdException w:name="heading 1" w:uiPriority="9" w:qFormat="1"/>
     <w:lsdException w:name="heading 2" w:semiHidden="1" w:uiPriority="9" w:unhideWhenUsed="1" w:qFormat="1"/>
@@ -283,7 +280,6 @@
     <w:lsdException w:name="HTML Sample" w:semiHidden="1" w:unhideWhenUsed="1"/>
     <w:lsdException w:name="HTML Typewriter" w:semiHidden="1" w:unhideWhenUsed="1"/>
     <w:lsdException w:name="HTML Variable" w:semiHidden="1" w:unhideWhenUsed="1"/>
-    <w:lsdException w:name="Normal Table" w:semiHidden="1" w:unhideWhenUsed="1"/>
     <w:lsdException w:name="annotation subject" w:semiHidden="1" w:unhideWhenUsed="1"/>
     <w:lsdException w:name="No List" w:semiHidden="1" w:unhideWhenUsed="1"/>
     <w:lsdException w:name="Outline List 1" w:semiHidden="1" w:unhideWhenUsed="1"/>
@@ -327,10 +323,8 @@
     <w:lsdException w:name="Table Elegant" w:semiHidden="1" w:unhideWhenUsed="1"/>
     <w:lsdException w:name="Table Professional" w:semiHidden="1" w:unhideWhenUsed="1"/>
     <w:lsdException w:name="Table Subtle 1" w:semiHidden="1" w:unhideWhenUsed="1"/>
-    <w:lsdException w:name="Table Subtle 2" w:semiHidden="1" w:unhideWhenUsed="1"/>
     <w:lsdException w:name="Table Web 1" w:semiHidden="1" w:unhideWhenUsed="1"/>
     <w:lsdException w:name="Table Web 2" w:semiHidden="1" w:unhideWhenUsed="1"/>
-    <w:lsdException w:name="Table Web 3" w:semiHidden="1" w:unhideWhenUsed="1"/>
     <w:lsdException w:name="Balloon Text" w:semiHidden="1" w:unhideWhenUsed="1"/>
     <w:lsdException w:name="Table Grid" w:uiPriority="39"/>
     <w:lsdException w:name="Table Theme" w:semiHidden="1" w:unhideWhenUsed="1"/>
@@ -549,6 +543,10 @@
     <w:lsdException w:name="List Table 5 Dark Accent 6" w:uiPriority="50"/>
     <w:lsdException w:name="List Table 6 Colorful Accent 6" w:uiPriority="51"/>
     <w:lsdException w:name="List Table 7 Colorful Accent 6" w:uiPriority="52"/>
+    <w:lsdException w:name="Mention" w:semiHidden="1" w:unhideWhenUsed="1"/>
+    <w:lsdException w:name="Smart Hyperlink" w:semiHidden="1" w:unhideWhenUsed="1"/>
+    <w:lsdException w:name="Hashtag" w:semiHidden="1" w:unhideWhenUsed="1"/>
+    <w:lsdException w:name="Unresolved Mention" w:semiHidden="1" w:unhideWhenUsed="1"/>
   </w:latentStyles>
   <w:style w:type="paragraph" w:default="1" w:styleId="Normal">
     <w:name w:val="Normal"/>

</xml_diff>